<commit_message>
New Test cases added
</commit_message>
<xml_diff>
--- a/Entregable 18.10/Test Plan.docx
+++ b/Entregable 18.10/Test Plan.docx
@@ -1,6 +1,6 @@
 
 <file path=word/document.xml><?xml version="1.0" encoding="utf-8"?>
-<w:document xmlns:wpc="http://schemas.microsoft.com/office/word/2010/wordprocessingCanvas" xmlns:cx="http://schemas.microsoft.com/office/drawing/2014/chartex" xmlns:cx1="http://schemas.microsoft.com/office/drawing/2015/9/8/chartex" xmlns:cx2="http://schemas.microsoft.com/office/drawing/2015/10/21/chartex" xmlns:cx3="http://schemas.microsoft.com/office/drawing/2016/5/9/chartex" xmlns:cx4="http://schemas.microsoft.com/office/drawing/2016/5/10/chartex" xmlns:cx5="http://schemas.microsoft.com/office/drawing/2016/5/11/chartex" xmlns:cx6="http://schemas.microsoft.com/office/drawing/2016/5/12/chartex" xmlns:cx7="http://schemas.microsoft.com/office/drawing/2016/5/13/chartex" xmlns:cx8="http://schemas.microsoft.com/office/drawing/2016/5/14/chartex" xmlns:mc="http://schemas.openxmlformats.org/markup-compatibility/2006" xmlns:aink="http://schemas.microsoft.com/office/drawing/2016/ink" xmlns:am3d="http://schemas.microsoft.com/office/drawing/2017/model3d" xmlns:o="urn:schemas-microsoft-com:office:office" xmlns:r="http://schemas.openxmlformats.org/officeDocument/2006/relationships" xmlns:m="http://schemas.openxmlformats.org/officeDocument/2006/math" xmlns:v="urn:schemas-microsoft-com:vml" xmlns:wp14="http://schemas.microsoft.com/office/word/2010/wordprocessingDrawing" xmlns:wp="http://schemas.openxmlformats.org/drawingml/2006/wordprocessingDrawing" xmlns:w10="urn:schemas-microsoft-com:office:word" xmlns:w="http://schemas.openxmlformats.org/wordprocessingml/2006/main" xmlns:w14="http://schemas.microsoft.com/office/word/2010/wordml" xmlns:w15="http://schemas.microsoft.com/office/word/2012/wordml" xmlns:w16cid="http://schemas.microsoft.com/office/word/2016/wordml/cid" xmlns:w16se="http://schemas.microsoft.com/office/word/2015/wordml/symex" xmlns:wpg="http://schemas.microsoft.com/office/word/2010/wordprocessingGroup" xmlns:wpi="http://schemas.microsoft.com/office/word/2010/wordprocessingInk" xmlns:wne="http://schemas.microsoft.com/office/word/2006/wordml" xmlns:wps="http://schemas.microsoft.com/office/word/2010/wordprocessingShape" mc:Ignorable="w14 w15 w16se w16cid wp14">
+<w:document xmlns:wpc="http://schemas.microsoft.com/office/word/2010/wordprocessingCanvas" xmlns:mc="http://schemas.openxmlformats.org/markup-compatibility/2006" xmlns:o="urn:schemas-microsoft-com:office:office" xmlns:r="http://schemas.openxmlformats.org/officeDocument/2006/relationships" xmlns:m="http://schemas.openxmlformats.org/officeDocument/2006/math" xmlns:v="urn:schemas-microsoft-com:vml" xmlns:wp14="http://schemas.microsoft.com/office/word/2010/wordprocessingDrawing" xmlns:wp="http://schemas.openxmlformats.org/drawingml/2006/wordprocessingDrawing" xmlns:w10="urn:schemas-microsoft-com:office:word" xmlns:w="http://schemas.openxmlformats.org/wordprocessingml/2006/main" xmlns:w14="http://schemas.microsoft.com/office/word/2010/wordml" xmlns:w15="http://schemas.microsoft.com/office/word/2012/wordml" xmlns:wpg="http://schemas.microsoft.com/office/word/2010/wordprocessingGroup" xmlns:wpi="http://schemas.microsoft.com/office/word/2010/wordprocessingInk" xmlns:wne="http://schemas.microsoft.com/office/word/2006/wordml" xmlns:wps="http://schemas.microsoft.com/office/word/2010/wordprocessingShape" mc:Ignorable="w14 w15 wp14">
   <w:body>
     <w:p>
       <w:pPr>
@@ -256,13 +256,47 @@
           <w:szCs w:val="24"/>
         </w:rPr>
       </w:pPr>
-      <w:r>
-        <w:rPr>
-          <w:sz w:val="24"/>
-          <w:szCs w:val="24"/>
-        </w:rPr>
-        <w:t>Correct response from Nema steppers</w:t>
-      </w:r>
+      <w:proofErr w:type="spellStart"/>
+      <w:r>
+        <w:rPr>
+          <w:sz w:val="24"/>
+          <w:szCs w:val="24"/>
+        </w:rPr>
+        <w:t>Correct</w:t>
+      </w:r>
+      <w:proofErr w:type="spellEnd"/>
+      <w:r>
+        <w:rPr>
+          <w:sz w:val="24"/>
+          <w:szCs w:val="24"/>
+        </w:rPr>
+        <w:t xml:space="preserve"> response </w:t>
+      </w:r>
+      <w:proofErr w:type="spellStart"/>
+      <w:r>
+        <w:rPr>
+          <w:sz w:val="24"/>
+          <w:szCs w:val="24"/>
+        </w:rPr>
+        <w:t>from</w:t>
+      </w:r>
+      <w:proofErr w:type="spellEnd"/>
+      <w:r>
+        <w:rPr>
+          <w:sz w:val="24"/>
+          <w:szCs w:val="24"/>
+        </w:rPr>
+        <w:t xml:space="preserve"> Nema </w:t>
+      </w:r>
+      <w:proofErr w:type="spellStart"/>
+      <w:r>
+        <w:rPr>
+          <w:sz w:val="24"/>
+          <w:szCs w:val="24"/>
+        </w:rPr>
+        <w:t>steppers</w:t>
+      </w:r>
+      <w:proofErr w:type="spellEnd"/>
     </w:p>
     <w:p>
       <w:pPr>
@@ -283,6 +317,50 @@
     </w:p>
     <w:p>
       <w:pPr>
+        <w:pStyle w:val="Prrafodelista"/>
+        <w:numPr>
+          <w:ilvl w:val="0"/>
+          <w:numId w:val="3"/>
+        </w:numPr>
+        <w:rPr>
+          <w:sz w:val="24"/>
+          <w:szCs w:val="24"/>
+          <w:lang w:val="en-US"/>
+        </w:rPr>
+      </w:pPr>
+      <w:r>
+        <w:rPr>
+          <w:sz w:val="24"/>
+          <w:szCs w:val="24"/>
+          <w:lang w:val="en-US"/>
+        </w:rPr>
+        <w:t>Correct response que moving using a manual commands</w:t>
+      </w:r>
+    </w:p>
+    <w:p>
+      <w:pPr>
+        <w:pStyle w:val="Prrafodelista"/>
+        <w:numPr>
+          <w:ilvl w:val="0"/>
+          <w:numId w:val="3"/>
+        </w:numPr>
+        <w:rPr>
+          <w:sz w:val="24"/>
+          <w:szCs w:val="24"/>
+          <w:lang w:val="en-US"/>
+        </w:rPr>
+      </w:pPr>
+      <w:r>
+        <w:rPr>
+          <w:sz w:val="24"/>
+          <w:szCs w:val="24"/>
+          <w:lang w:val="en-US"/>
+        </w:rPr>
+        <w:t>Correct response getting to the desired coordinate</w:t>
+      </w:r>
+    </w:p>
+    <w:p>
+      <w:pPr>
         <w:rPr>
           <w:sz w:val="24"/>
           <w:szCs w:val="24"/>
@@ -308,6 +386,72 @@
     </w:p>
     <w:p>
       <w:pPr>
+        <w:pStyle w:val="Prrafodelista"/>
+        <w:numPr>
+          <w:ilvl w:val="0"/>
+          <w:numId w:val="4"/>
+        </w:numPr>
+        <w:rPr>
+          <w:sz w:val="24"/>
+          <w:szCs w:val="24"/>
+          <w:lang w:val="en-US"/>
+        </w:rPr>
+      </w:pPr>
+      <w:r>
+        <w:rPr>
+          <w:sz w:val="24"/>
+          <w:szCs w:val="24"/>
+          <w:lang w:val="en-US"/>
+        </w:rPr>
+        <w:t>Calibration of each step to the distance desired.</w:t>
+      </w:r>
+    </w:p>
+    <w:p>
+      <w:pPr>
+        <w:pStyle w:val="Prrafodelista"/>
+        <w:numPr>
+          <w:ilvl w:val="0"/>
+          <w:numId w:val="4"/>
+        </w:numPr>
+        <w:rPr>
+          <w:sz w:val="24"/>
+          <w:szCs w:val="24"/>
+          <w:lang w:val="en-US"/>
+        </w:rPr>
+      </w:pPr>
+      <w:r>
+        <w:rPr>
+          <w:sz w:val="24"/>
+          <w:szCs w:val="24"/>
+          <w:lang w:val="en-US"/>
+        </w:rPr>
+        <w:t>Manual command movement</w:t>
+      </w:r>
+    </w:p>
+    <w:p>
+      <w:pPr>
+        <w:pStyle w:val="Prrafodelista"/>
+        <w:numPr>
+          <w:ilvl w:val="0"/>
+          <w:numId w:val="4"/>
+        </w:numPr>
+        <w:rPr>
+          <w:sz w:val="24"/>
+          <w:szCs w:val="24"/>
+          <w:lang w:val="en-US"/>
+        </w:rPr>
+      </w:pPr>
+      <w:r>
+        <w:rPr>
+          <w:sz w:val="24"/>
+          <w:szCs w:val="24"/>
+          <w:lang w:val="en-US"/>
+        </w:rPr>
+        <w:t>Mechanism moves to desired point.</w:t>
+      </w:r>
+    </w:p>
+    <w:p>
+      <w:pPr>
         <w:rPr>
           <w:sz w:val="24"/>
           <w:szCs w:val="24"/>
@@ -325,6 +469,50 @@
     </w:p>
     <w:p>
       <w:pPr>
+        <w:pStyle w:val="Prrafodelista"/>
+        <w:numPr>
+          <w:ilvl w:val="0"/>
+          <w:numId w:val="5"/>
+        </w:numPr>
+        <w:rPr>
+          <w:sz w:val="24"/>
+          <w:szCs w:val="24"/>
+          <w:lang w:val="en-US"/>
+        </w:rPr>
+      </w:pPr>
+      <w:r>
+        <w:rPr>
+          <w:sz w:val="24"/>
+          <w:szCs w:val="24"/>
+          <w:lang w:val="en-US"/>
+        </w:rPr>
+        <w:t>Platform moves freely and uniformly when needed.</w:t>
+      </w:r>
+    </w:p>
+    <w:p>
+      <w:pPr>
+        <w:pStyle w:val="Prrafodelista"/>
+        <w:numPr>
+          <w:ilvl w:val="0"/>
+          <w:numId w:val="5"/>
+        </w:numPr>
+        <w:rPr>
+          <w:sz w:val="24"/>
+          <w:szCs w:val="24"/>
+          <w:lang w:val="en-US"/>
+        </w:rPr>
+      </w:pPr>
+      <w:r>
+        <w:rPr>
+          <w:sz w:val="24"/>
+          <w:szCs w:val="24"/>
+          <w:lang w:val="en-US"/>
+        </w:rPr>
+        <w:t>Platform stays in place when required.</w:t>
+      </w:r>
+    </w:p>
+    <w:p>
+      <w:pPr>
         <w:rPr>
           <w:sz w:val="24"/>
           <w:szCs w:val="24"/>
@@ -342,39 +530,143 @@
     </w:p>
     <w:p>
       <w:pPr>
-        <w:rPr>
-          <w:sz w:val="24"/>
-          <w:szCs w:val="24"/>
-          <w:lang w:val="en-US"/>
-        </w:rPr>
-      </w:pPr>
-      <w:r>
-        <w:rPr>
-          <w:sz w:val="24"/>
-          <w:szCs w:val="24"/>
-          <w:lang w:val="en-US"/>
-        </w:rPr>
-        <w:t>Selenoid push mechanism</w:t>
-      </w:r>
-    </w:p>
-    <w:p>
-      <w:pPr>
-        <w:rPr>
-          <w:sz w:val="24"/>
-          <w:szCs w:val="24"/>
-          <w:lang w:val="en-US"/>
-        </w:rPr>
-      </w:pPr>
-      <w:r>
-        <w:rPr>
-          <w:sz w:val="24"/>
-          <w:szCs w:val="24"/>
-          <w:lang w:val="en-US"/>
-        </w:rPr>
-        <w:t>Electronic components</w:t>
+        <w:pStyle w:val="Prrafodelista"/>
+        <w:numPr>
+          <w:ilvl w:val="0"/>
+          <w:numId w:val="8"/>
+        </w:numPr>
+        <w:rPr>
+          <w:sz w:val="24"/>
+          <w:szCs w:val="24"/>
+          <w:lang w:val="en-US"/>
+        </w:rPr>
+      </w:pPr>
+      <w:r>
+        <w:rPr>
+          <w:sz w:val="24"/>
+          <w:szCs w:val="24"/>
+          <w:lang w:val="en-US"/>
+        </w:rPr>
+        <w:t>Emergency push button interrupts everything the SPARC is doing</w:t>
+      </w:r>
+    </w:p>
+    <w:p>
+      <w:pPr>
+        <w:pStyle w:val="Prrafodelista"/>
+        <w:numPr>
+          <w:ilvl w:val="0"/>
+          <w:numId w:val="8"/>
+        </w:numPr>
+        <w:rPr>
+          <w:sz w:val="24"/>
+          <w:szCs w:val="24"/>
+          <w:lang w:val="en-US"/>
+        </w:rPr>
+      </w:pPr>
+      <w:r>
+        <w:rPr>
+          <w:sz w:val="24"/>
+          <w:szCs w:val="24"/>
+          <w:lang w:val="en-US"/>
+        </w:rPr>
+        <w:t>Reset button brings everything back to initial value</w:t>
       </w:r>
       <w:bookmarkStart w:id="0" w:name="_GoBack"/>
       <w:bookmarkEnd w:id="0"/>
+    </w:p>
+    <w:p>
+      <w:pPr>
+        <w:rPr>
+          <w:sz w:val="24"/>
+          <w:szCs w:val="24"/>
+          <w:lang w:val="en-US"/>
+        </w:rPr>
+      </w:pPr>
+      <w:r>
+        <w:rPr>
+          <w:sz w:val="24"/>
+          <w:szCs w:val="24"/>
+          <w:lang w:val="en-US"/>
+        </w:rPr>
+        <w:t>S</w:t>
+      </w:r>
+      <w:r>
+        <w:rPr>
+          <w:sz w:val="24"/>
+          <w:szCs w:val="24"/>
+          <w:lang w:val="en-US"/>
+        </w:rPr>
+        <w:t>o</w:t>
+      </w:r>
+      <w:r>
+        <w:rPr>
+          <w:sz w:val="24"/>
+          <w:szCs w:val="24"/>
+          <w:lang w:val="en-US"/>
+        </w:rPr>
+        <w:t>lenoid push mechanism</w:t>
+      </w:r>
+    </w:p>
+    <w:p>
+      <w:pPr>
+        <w:pStyle w:val="Prrafodelista"/>
+        <w:numPr>
+          <w:ilvl w:val="0"/>
+          <w:numId w:val="6"/>
+        </w:numPr>
+        <w:rPr>
+          <w:sz w:val="24"/>
+          <w:szCs w:val="24"/>
+          <w:lang w:val="en-US"/>
+        </w:rPr>
+      </w:pPr>
+      <w:r>
+        <w:rPr>
+          <w:sz w:val="24"/>
+          <w:szCs w:val="24"/>
+          <w:lang w:val="en-US"/>
+        </w:rPr>
+        <w:t>Solenoid is set off as commanded.</w:t>
+      </w:r>
+    </w:p>
+    <w:p>
+      <w:pPr>
+        <w:pStyle w:val="Prrafodelista"/>
+        <w:numPr>
+          <w:ilvl w:val="0"/>
+          <w:numId w:val="6"/>
+        </w:numPr>
+        <w:rPr>
+          <w:sz w:val="24"/>
+          <w:szCs w:val="24"/>
+          <w:lang w:val="en-US"/>
+        </w:rPr>
+      </w:pPr>
+      <w:r>
+        <w:rPr>
+          <w:sz w:val="24"/>
+          <w:szCs w:val="24"/>
+          <w:lang w:val="en-US"/>
+        </w:rPr>
+        <w:t>Solenoid touch is actually registered by the touch panel.</w:t>
+      </w:r>
+    </w:p>
+    <w:p>
+      <w:pPr>
+        <w:rPr>
+          <w:sz w:val="24"/>
+          <w:szCs w:val="24"/>
+          <w:lang w:val="en-US"/>
+        </w:rPr>
+      </w:pPr>
+      <w:r>
+        <w:rPr>
+          <w:sz w:val="24"/>
+          <w:szCs w:val="24"/>
+          <w:lang w:val="en-US"/>
+        </w:rPr>
+        <w:t>Electronic components</w:t>
+      </w:r>
       <w:r>
         <w:rPr>
           <w:sz w:val="24"/>
@@ -386,19 +678,154 @@
     </w:p>
     <w:p>
       <w:pPr>
-        <w:rPr>
-          <w:sz w:val="24"/>
-          <w:szCs w:val="24"/>
-          <w:lang w:val="en-US"/>
-        </w:rPr>
-      </w:pPr>
-      <w:r>
-        <w:rPr>
-          <w:sz w:val="24"/>
-          <w:szCs w:val="24"/>
-          <w:lang w:val="en-US"/>
-        </w:rPr>
-        <w:t xml:space="preserve">Test enviroment setup: Pickit 3, PIC18F4550, NEMA17 stepper motor, MPLAB X, Multimeter, DuckLight, </w:t>
+        <w:pStyle w:val="Prrafodelista"/>
+        <w:numPr>
+          <w:ilvl w:val="0"/>
+          <w:numId w:val="7"/>
+        </w:numPr>
+        <w:rPr>
+          <w:sz w:val="24"/>
+          <w:szCs w:val="24"/>
+          <w:lang w:val="en-US"/>
+        </w:rPr>
+      </w:pPr>
+      <w:r>
+        <w:rPr>
+          <w:sz w:val="24"/>
+          <w:szCs w:val="24"/>
+          <w:lang w:val="en-US"/>
+        </w:rPr>
+        <w:t xml:space="preserve">Electronic circuit works as intended with a </w:t>
+      </w:r>
+      <w:proofErr w:type="spellStart"/>
+      <w:r>
+        <w:rPr>
+          <w:sz w:val="24"/>
+          <w:szCs w:val="24"/>
+          <w:lang w:val="en-US"/>
+        </w:rPr>
+        <w:t>protoboard</w:t>
+      </w:r>
+      <w:proofErr w:type="spellEnd"/>
+      <w:r>
+        <w:rPr>
+          <w:sz w:val="24"/>
+          <w:szCs w:val="24"/>
+          <w:lang w:val="en-US"/>
+        </w:rPr>
+        <w:t>.</w:t>
+      </w:r>
+    </w:p>
+    <w:p>
+      <w:pPr>
+        <w:pStyle w:val="Prrafodelista"/>
+        <w:numPr>
+          <w:ilvl w:val="0"/>
+          <w:numId w:val="7"/>
+        </w:numPr>
+        <w:rPr>
+          <w:sz w:val="24"/>
+          <w:szCs w:val="24"/>
+          <w:lang w:val="en-US"/>
+        </w:rPr>
+      </w:pPr>
+      <w:r>
+        <w:rPr>
+          <w:sz w:val="24"/>
+          <w:szCs w:val="24"/>
+          <w:lang w:val="en-US"/>
+        </w:rPr>
+        <w:t>Electronic circuit works as intended when soldered.</w:t>
+      </w:r>
+    </w:p>
+    <w:p>
+      <w:pPr>
+        <w:rPr>
+          <w:sz w:val="24"/>
+          <w:szCs w:val="24"/>
+          <w:lang w:val="en-US"/>
+        </w:rPr>
+      </w:pPr>
+      <w:r>
+        <w:rPr>
+          <w:sz w:val="24"/>
+          <w:szCs w:val="24"/>
+          <w:lang w:val="en-US"/>
+        </w:rPr>
+        <w:lastRenderedPageBreak/>
+        <w:t xml:space="preserve">Test </w:t>
+      </w:r>
+      <w:proofErr w:type="spellStart"/>
+      <w:r>
+        <w:rPr>
+          <w:sz w:val="24"/>
+          <w:szCs w:val="24"/>
+          <w:lang w:val="en-US"/>
+        </w:rPr>
+        <w:t>enviroment</w:t>
+      </w:r>
+      <w:proofErr w:type="spellEnd"/>
+      <w:r>
+        <w:rPr>
+          <w:sz w:val="24"/>
+          <w:szCs w:val="24"/>
+          <w:lang w:val="en-US"/>
+        </w:rPr>
+        <w:t xml:space="preserve"> setup: </w:t>
+      </w:r>
+      <w:proofErr w:type="spellStart"/>
+      <w:r>
+        <w:rPr>
+          <w:sz w:val="24"/>
+          <w:szCs w:val="24"/>
+          <w:lang w:val="en-US"/>
+        </w:rPr>
+        <w:t>Pickit</w:t>
+      </w:r>
+      <w:proofErr w:type="spellEnd"/>
+      <w:r>
+        <w:rPr>
+          <w:sz w:val="24"/>
+          <w:szCs w:val="24"/>
+          <w:lang w:val="en-US"/>
+        </w:rPr>
+        <w:t xml:space="preserve"> 3, PIC18F4550, NEMA17 stepper motor, MPLAB X, </w:t>
+      </w:r>
+      <w:proofErr w:type="spellStart"/>
+      <w:r>
+        <w:rPr>
+          <w:sz w:val="24"/>
+          <w:szCs w:val="24"/>
+          <w:lang w:val="en-US"/>
+        </w:rPr>
+        <w:t>Multimeter</w:t>
+      </w:r>
+      <w:proofErr w:type="spellEnd"/>
+      <w:r>
+        <w:rPr>
+          <w:sz w:val="24"/>
+          <w:szCs w:val="24"/>
+          <w:lang w:val="en-US"/>
+        </w:rPr>
+        <w:t xml:space="preserve">, </w:t>
+      </w:r>
+      <w:proofErr w:type="spellStart"/>
+      <w:r>
+        <w:rPr>
+          <w:sz w:val="24"/>
+          <w:szCs w:val="24"/>
+          <w:lang w:val="en-US"/>
+        </w:rPr>
+        <w:t>DuckLight</w:t>
+      </w:r>
+      <w:proofErr w:type="spellEnd"/>
+      <w:r>
+        <w:rPr>
+          <w:sz w:val="24"/>
+          <w:szCs w:val="24"/>
+          <w:lang w:val="en-US"/>
+        </w:rPr>
+        <w:t xml:space="preserve">, </w:t>
       </w:r>
       <w:r>
         <w:rPr>
@@ -431,7 +858,25 @@
           <w:szCs w:val="24"/>
           <w:lang w:val="en-US"/>
         </w:rPr>
-        <w:t>Test Effort Estimates: 2 persons , 18 hours</w:t>
+        <w:t xml:space="preserve">Test Effort Estimates: 2 </w:t>
+      </w:r>
+      <w:proofErr w:type="gramStart"/>
+      <w:r>
+        <w:rPr>
+          <w:sz w:val="24"/>
+          <w:szCs w:val="24"/>
+          <w:lang w:val="en-US"/>
+        </w:rPr>
+        <w:t>persons ,</w:t>
+      </w:r>
+      <w:proofErr w:type="gramEnd"/>
+      <w:r>
+        <w:rPr>
+          <w:sz w:val="24"/>
+          <w:szCs w:val="24"/>
+          <w:lang w:val="en-US"/>
+        </w:rPr>
+        <w:t xml:space="preserve"> 18 hours</w:t>
       </w:r>
     </w:p>
     <w:p>
@@ -484,8 +929,686 @@
 </file>
 
 <file path=word/numbering.xml><?xml version="1.0" encoding="utf-8"?>
-<w:numbering xmlns:wpc="http://schemas.microsoft.com/office/word/2010/wordprocessingCanvas" xmlns:cx="http://schemas.microsoft.com/office/drawing/2014/chartex" xmlns:cx1="http://schemas.microsoft.com/office/drawing/2015/9/8/chartex" xmlns:cx2="http://schemas.microsoft.com/office/drawing/2015/10/21/chartex" xmlns:cx3="http://schemas.microsoft.com/office/drawing/2016/5/9/chartex" xmlns:cx4="http://schemas.microsoft.com/office/drawing/2016/5/10/chartex" xmlns:cx5="http://schemas.microsoft.com/office/drawing/2016/5/11/chartex" xmlns:cx6="http://schemas.microsoft.com/office/drawing/2016/5/12/chartex" xmlns:cx7="http://schemas.microsoft.com/office/drawing/2016/5/13/chartex" xmlns:cx8="http://schemas.microsoft.com/office/drawing/2016/5/14/chartex" xmlns:mc="http://schemas.openxmlformats.org/markup-compatibility/2006" xmlns:aink="http://schemas.microsoft.com/office/drawing/2016/ink" xmlns:am3d="http://schemas.microsoft.com/office/drawing/2017/model3d" xmlns:o="urn:schemas-microsoft-com:office:office" xmlns:r="http://schemas.openxmlformats.org/officeDocument/2006/relationships" xmlns:m="http://schemas.openxmlformats.org/officeDocument/2006/math" xmlns:v="urn:schemas-microsoft-com:vml" xmlns:wp14="http://schemas.microsoft.com/office/word/2010/wordprocessingDrawing" xmlns:wp="http://schemas.openxmlformats.org/drawingml/2006/wordprocessingDrawing" xmlns:w10="urn:schemas-microsoft-com:office:word" xmlns:w="http://schemas.openxmlformats.org/wordprocessingml/2006/main" xmlns:w14="http://schemas.microsoft.com/office/word/2010/wordml" xmlns:w15="http://schemas.microsoft.com/office/word/2012/wordml" xmlns:w16cid="http://schemas.microsoft.com/office/word/2016/wordml/cid" xmlns:w16se="http://schemas.microsoft.com/office/word/2015/wordml/symex" xmlns:wpg="http://schemas.microsoft.com/office/word/2010/wordprocessingGroup" xmlns:wpi="http://schemas.microsoft.com/office/word/2010/wordprocessingInk" xmlns:wne="http://schemas.microsoft.com/office/word/2006/wordml" xmlns:wps="http://schemas.microsoft.com/office/word/2010/wordprocessingShape" mc:Ignorable="w14 w15 w16se w16cid wp14">
+<w:numbering xmlns:wpc="http://schemas.microsoft.com/office/word/2010/wordprocessingCanvas" xmlns:mc="http://schemas.openxmlformats.org/markup-compatibility/2006" xmlns:o="urn:schemas-microsoft-com:office:office" xmlns:r="http://schemas.openxmlformats.org/officeDocument/2006/relationships" xmlns:m="http://schemas.openxmlformats.org/officeDocument/2006/math" xmlns:v="urn:schemas-microsoft-com:vml" xmlns:wp14="http://schemas.microsoft.com/office/word/2010/wordprocessingDrawing" xmlns:wp="http://schemas.openxmlformats.org/drawingml/2006/wordprocessingDrawing" xmlns:w10="urn:schemas-microsoft-com:office:word" xmlns:w="http://schemas.openxmlformats.org/wordprocessingml/2006/main" xmlns:w14="http://schemas.microsoft.com/office/word/2010/wordml" xmlns:w15="http://schemas.microsoft.com/office/word/2012/wordml" xmlns:wpg="http://schemas.microsoft.com/office/word/2010/wordprocessingGroup" xmlns:wpi="http://schemas.microsoft.com/office/word/2010/wordprocessingInk" xmlns:wne="http://schemas.microsoft.com/office/word/2006/wordml" xmlns:wps="http://schemas.microsoft.com/office/word/2010/wordprocessingShape" mc:Ignorable="w14 w15 wp14">
   <w:abstractNum w:abstractNumId="0" w15:restartNumberingAfterBreak="0">
+    <w:nsid w:val="258943C7"/>
+    <w:multiLevelType w:val="hybridMultilevel"/>
+    <w:tmpl w:val="FADA2662"/>
+    <w:lvl w:ilvl="0" w:tplc="04090001">
+      <w:start w:val="1"/>
+      <w:numFmt w:val="bullet"/>
+      <w:lvlText w:val=""/>
+      <w:lvlJc w:val="left"/>
+      <w:pPr>
+        <w:ind w:left="720" w:hanging="360"/>
+      </w:pPr>
+      <w:rPr>
+        <w:rFonts w:ascii="Symbol" w:hAnsi="Symbol" w:hint="default"/>
+      </w:rPr>
+    </w:lvl>
+    <w:lvl w:ilvl="1" w:tplc="04090003" w:tentative="1">
+      <w:start w:val="1"/>
+      <w:numFmt w:val="bullet"/>
+      <w:lvlText w:val="o"/>
+      <w:lvlJc w:val="left"/>
+      <w:pPr>
+        <w:ind w:left="1440" w:hanging="360"/>
+      </w:pPr>
+      <w:rPr>
+        <w:rFonts w:ascii="Courier New" w:hAnsi="Courier New" w:cs="Courier New" w:hint="default"/>
+      </w:rPr>
+    </w:lvl>
+    <w:lvl w:ilvl="2" w:tplc="04090005" w:tentative="1">
+      <w:start w:val="1"/>
+      <w:numFmt w:val="bullet"/>
+      <w:lvlText w:val=""/>
+      <w:lvlJc w:val="left"/>
+      <w:pPr>
+        <w:ind w:left="2160" w:hanging="360"/>
+      </w:pPr>
+      <w:rPr>
+        <w:rFonts w:ascii="Wingdings" w:hAnsi="Wingdings" w:hint="default"/>
+      </w:rPr>
+    </w:lvl>
+    <w:lvl w:ilvl="3" w:tplc="04090001" w:tentative="1">
+      <w:start w:val="1"/>
+      <w:numFmt w:val="bullet"/>
+      <w:lvlText w:val=""/>
+      <w:lvlJc w:val="left"/>
+      <w:pPr>
+        <w:ind w:left="2880" w:hanging="360"/>
+      </w:pPr>
+      <w:rPr>
+        <w:rFonts w:ascii="Symbol" w:hAnsi="Symbol" w:hint="default"/>
+      </w:rPr>
+    </w:lvl>
+    <w:lvl w:ilvl="4" w:tplc="04090003" w:tentative="1">
+      <w:start w:val="1"/>
+      <w:numFmt w:val="bullet"/>
+      <w:lvlText w:val="o"/>
+      <w:lvlJc w:val="left"/>
+      <w:pPr>
+        <w:ind w:left="3600" w:hanging="360"/>
+      </w:pPr>
+      <w:rPr>
+        <w:rFonts w:ascii="Courier New" w:hAnsi="Courier New" w:cs="Courier New" w:hint="default"/>
+      </w:rPr>
+    </w:lvl>
+    <w:lvl w:ilvl="5" w:tplc="04090005" w:tentative="1">
+      <w:start w:val="1"/>
+      <w:numFmt w:val="bullet"/>
+      <w:lvlText w:val=""/>
+      <w:lvlJc w:val="left"/>
+      <w:pPr>
+        <w:ind w:left="4320" w:hanging="360"/>
+      </w:pPr>
+      <w:rPr>
+        <w:rFonts w:ascii="Wingdings" w:hAnsi="Wingdings" w:hint="default"/>
+      </w:rPr>
+    </w:lvl>
+    <w:lvl w:ilvl="6" w:tplc="04090001" w:tentative="1">
+      <w:start w:val="1"/>
+      <w:numFmt w:val="bullet"/>
+      <w:lvlText w:val=""/>
+      <w:lvlJc w:val="left"/>
+      <w:pPr>
+        <w:ind w:left="5040" w:hanging="360"/>
+      </w:pPr>
+      <w:rPr>
+        <w:rFonts w:ascii="Symbol" w:hAnsi="Symbol" w:hint="default"/>
+      </w:rPr>
+    </w:lvl>
+    <w:lvl w:ilvl="7" w:tplc="04090003" w:tentative="1">
+      <w:start w:val="1"/>
+      <w:numFmt w:val="bullet"/>
+      <w:lvlText w:val="o"/>
+      <w:lvlJc w:val="left"/>
+      <w:pPr>
+        <w:ind w:left="5760" w:hanging="360"/>
+      </w:pPr>
+      <w:rPr>
+        <w:rFonts w:ascii="Courier New" w:hAnsi="Courier New" w:cs="Courier New" w:hint="default"/>
+      </w:rPr>
+    </w:lvl>
+    <w:lvl w:ilvl="8" w:tplc="04090005" w:tentative="1">
+      <w:start w:val="1"/>
+      <w:numFmt w:val="bullet"/>
+      <w:lvlText w:val=""/>
+      <w:lvlJc w:val="left"/>
+      <w:pPr>
+        <w:ind w:left="6480" w:hanging="360"/>
+      </w:pPr>
+      <w:rPr>
+        <w:rFonts w:ascii="Wingdings" w:hAnsi="Wingdings" w:hint="default"/>
+      </w:rPr>
+    </w:lvl>
+  </w:abstractNum>
+  <w:abstractNum w:abstractNumId="1" w15:restartNumberingAfterBreak="0">
+    <w:nsid w:val="2A677B6F"/>
+    <w:multiLevelType w:val="hybridMultilevel"/>
+    <w:tmpl w:val="50F8C7C8"/>
+    <w:lvl w:ilvl="0" w:tplc="04090001">
+      <w:start w:val="1"/>
+      <w:numFmt w:val="bullet"/>
+      <w:lvlText w:val=""/>
+      <w:lvlJc w:val="left"/>
+      <w:pPr>
+        <w:ind w:left="720" w:hanging="360"/>
+      </w:pPr>
+      <w:rPr>
+        <w:rFonts w:ascii="Symbol" w:hAnsi="Symbol" w:hint="default"/>
+      </w:rPr>
+    </w:lvl>
+    <w:lvl w:ilvl="1" w:tplc="04090003" w:tentative="1">
+      <w:start w:val="1"/>
+      <w:numFmt w:val="bullet"/>
+      <w:lvlText w:val="o"/>
+      <w:lvlJc w:val="left"/>
+      <w:pPr>
+        <w:ind w:left="1440" w:hanging="360"/>
+      </w:pPr>
+      <w:rPr>
+        <w:rFonts w:ascii="Courier New" w:hAnsi="Courier New" w:cs="Courier New" w:hint="default"/>
+      </w:rPr>
+    </w:lvl>
+    <w:lvl w:ilvl="2" w:tplc="04090005" w:tentative="1">
+      <w:start w:val="1"/>
+      <w:numFmt w:val="bullet"/>
+      <w:lvlText w:val=""/>
+      <w:lvlJc w:val="left"/>
+      <w:pPr>
+        <w:ind w:left="2160" w:hanging="360"/>
+      </w:pPr>
+      <w:rPr>
+        <w:rFonts w:ascii="Wingdings" w:hAnsi="Wingdings" w:hint="default"/>
+      </w:rPr>
+    </w:lvl>
+    <w:lvl w:ilvl="3" w:tplc="04090001" w:tentative="1">
+      <w:start w:val="1"/>
+      <w:numFmt w:val="bullet"/>
+      <w:lvlText w:val=""/>
+      <w:lvlJc w:val="left"/>
+      <w:pPr>
+        <w:ind w:left="2880" w:hanging="360"/>
+      </w:pPr>
+      <w:rPr>
+        <w:rFonts w:ascii="Symbol" w:hAnsi="Symbol" w:hint="default"/>
+      </w:rPr>
+    </w:lvl>
+    <w:lvl w:ilvl="4" w:tplc="04090003" w:tentative="1">
+      <w:start w:val="1"/>
+      <w:numFmt w:val="bullet"/>
+      <w:lvlText w:val="o"/>
+      <w:lvlJc w:val="left"/>
+      <w:pPr>
+        <w:ind w:left="3600" w:hanging="360"/>
+      </w:pPr>
+      <w:rPr>
+        <w:rFonts w:ascii="Courier New" w:hAnsi="Courier New" w:cs="Courier New" w:hint="default"/>
+      </w:rPr>
+    </w:lvl>
+    <w:lvl w:ilvl="5" w:tplc="04090005" w:tentative="1">
+      <w:start w:val="1"/>
+      <w:numFmt w:val="bullet"/>
+      <w:lvlText w:val=""/>
+      <w:lvlJc w:val="left"/>
+      <w:pPr>
+        <w:ind w:left="4320" w:hanging="360"/>
+      </w:pPr>
+      <w:rPr>
+        <w:rFonts w:ascii="Wingdings" w:hAnsi="Wingdings" w:hint="default"/>
+      </w:rPr>
+    </w:lvl>
+    <w:lvl w:ilvl="6" w:tplc="04090001" w:tentative="1">
+      <w:start w:val="1"/>
+      <w:numFmt w:val="bullet"/>
+      <w:lvlText w:val=""/>
+      <w:lvlJc w:val="left"/>
+      <w:pPr>
+        <w:ind w:left="5040" w:hanging="360"/>
+      </w:pPr>
+      <w:rPr>
+        <w:rFonts w:ascii="Symbol" w:hAnsi="Symbol" w:hint="default"/>
+      </w:rPr>
+    </w:lvl>
+    <w:lvl w:ilvl="7" w:tplc="04090003" w:tentative="1">
+      <w:start w:val="1"/>
+      <w:numFmt w:val="bullet"/>
+      <w:lvlText w:val="o"/>
+      <w:lvlJc w:val="left"/>
+      <w:pPr>
+        <w:ind w:left="5760" w:hanging="360"/>
+      </w:pPr>
+      <w:rPr>
+        <w:rFonts w:ascii="Courier New" w:hAnsi="Courier New" w:cs="Courier New" w:hint="default"/>
+      </w:rPr>
+    </w:lvl>
+    <w:lvl w:ilvl="8" w:tplc="04090005" w:tentative="1">
+      <w:start w:val="1"/>
+      <w:numFmt w:val="bullet"/>
+      <w:lvlText w:val=""/>
+      <w:lvlJc w:val="left"/>
+      <w:pPr>
+        <w:ind w:left="6480" w:hanging="360"/>
+      </w:pPr>
+      <w:rPr>
+        <w:rFonts w:ascii="Wingdings" w:hAnsi="Wingdings" w:hint="default"/>
+      </w:rPr>
+    </w:lvl>
+  </w:abstractNum>
+  <w:abstractNum w:abstractNumId="2" w15:restartNumberingAfterBreak="0">
+    <w:nsid w:val="303C2B68"/>
+    <w:multiLevelType w:val="hybridMultilevel"/>
+    <w:tmpl w:val="DE12F48A"/>
+    <w:lvl w:ilvl="0" w:tplc="04090001">
+      <w:start w:val="1"/>
+      <w:numFmt w:val="bullet"/>
+      <w:lvlText w:val=""/>
+      <w:lvlJc w:val="left"/>
+      <w:pPr>
+        <w:ind w:left="720" w:hanging="360"/>
+      </w:pPr>
+      <w:rPr>
+        <w:rFonts w:ascii="Symbol" w:hAnsi="Symbol" w:hint="default"/>
+      </w:rPr>
+    </w:lvl>
+    <w:lvl w:ilvl="1" w:tplc="04090003" w:tentative="1">
+      <w:start w:val="1"/>
+      <w:numFmt w:val="bullet"/>
+      <w:lvlText w:val="o"/>
+      <w:lvlJc w:val="left"/>
+      <w:pPr>
+        <w:ind w:left="1440" w:hanging="360"/>
+      </w:pPr>
+      <w:rPr>
+        <w:rFonts w:ascii="Courier New" w:hAnsi="Courier New" w:cs="Courier New" w:hint="default"/>
+      </w:rPr>
+    </w:lvl>
+    <w:lvl w:ilvl="2" w:tplc="04090005" w:tentative="1">
+      <w:start w:val="1"/>
+      <w:numFmt w:val="bullet"/>
+      <w:lvlText w:val=""/>
+      <w:lvlJc w:val="left"/>
+      <w:pPr>
+        <w:ind w:left="2160" w:hanging="360"/>
+      </w:pPr>
+      <w:rPr>
+        <w:rFonts w:ascii="Wingdings" w:hAnsi="Wingdings" w:hint="default"/>
+      </w:rPr>
+    </w:lvl>
+    <w:lvl w:ilvl="3" w:tplc="04090001" w:tentative="1">
+      <w:start w:val="1"/>
+      <w:numFmt w:val="bullet"/>
+      <w:lvlText w:val=""/>
+      <w:lvlJc w:val="left"/>
+      <w:pPr>
+        <w:ind w:left="2880" w:hanging="360"/>
+      </w:pPr>
+      <w:rPr>
+        <w:rFonts w:ascii="Symbol" w:hAnsi="Symbol" w:hint="default"/>
+      </w:rPr>
+    </w:lvl>
+    <w:lvl w:ilvl="4" w:tplc="04090003" w:tentative="1">
+      <w:start w:val="1"/>
+      <w:numFmt w:val="bullet"/>
+      <w:lvlText w:val="o"/>
+      <w:lvlJc w:val="left"/>
+      <w:pPr>
+        <w:ind w:left="3600" w:hanging="360"/>
+      </w:pPr>
+      <w:rPr>
+        <w:rFonts w:ascii="Courier New" w:hAnsi="Courier New" w:cs="Courier New" w:hint="default"/>
+      </w:rPr>
+    </w:lvl>
+    <w:lvl w:ilvl="5" w:tplc="04090005" w:tentative="1">
+      <w:start w:val="1"/>
+      <w:numFmt w:val="bullet"/>
+      <w:lvlText w:val=""/>
+      <w:lvlJc w:val="left"/>
+      <w:pPr>
+        <w:ind w:left="4320" w:hanging="360"/>
+      </w:pPr>
+      <w:rPr>
+        <w:rFonts w:ascii="Wingdings" w:hAnsi="Wingdings" w:hint="default"/>
+      </w:rPr>
+    </w:lvl>
+    <w:lvl w:ilvl="6" w:tplc="04090001" w:tentative="1">
+      <w:start w:val="1"/>
+      <w:numFmt w:val="bullet"/>
+      <w:lvlText w:val=""/>
+      <w:lvlJc w:val="left"/>
+      <w:pPr>
+        <w:ind w:left="5040" w:hanging="360"/>
+      </w:pPr>
+      <w:rPr>
+        <w:rFonts w:ascii="Symbol" w:hAnsi="Symbol" w:hint="default"/>
+      </w:rPr>
+    </w:lvl>
+    <w:lvl w:ilvl="7" w:tplc="04090003" w:tentative="1">
+      <w:start w:val="1"/>
+      <w:numFmt w:val="bullet"/>
+      <w:lvlText w:val="o"/>
+      <w:lvlJc w:val="left"/>
+      <w:pPr>
+        <w:ind w:left="5760" w:hanging="360"/>
+      </w:pPr>
+      <w:rPr>
+        <w:rFonts w:ascii="Courier New" w:hAnsi="Courier New" w:cs="Courier New" w:hint="default"/>
+      </w:rPr>
+    </w:lvl>
+    <w:lvl w:ilvl="8" w:tplc="04090005" w:tentative="1">
+      <w:start w:val="1"/>
+      <w:numFmt w:val="bullet"/>
+      <w:lvlText w:val=""/>
+      <w:lvlJc w:val="left"/>
+      <w:pPr>
+        <w:ind w:left="6480" w:hanging="360"/>
+      </w:pPr>
+      <w:rPr>
+        <w:rFonts w:ascii="Wingdings" w:hAnsi="Wingdings" w:hint="default"/>
+      </w:rPr>
+    </w:lvl>
+  </w:abstractNum>
+  <w:abstractNum w:abstractNumId="3" w15:restartNumberingAfterBreak="0">
+    <w:nsid w:val="33C24973"/>
+    <w:multiLevelType w:val="hybridMultilevel"/>
+    <w:tmpl w:val="E8686722"/>
+    <w:lvl w:ilvl="0" w:tplc="04090001">
+      <w:start w:val="1"/>
+      <w:numFmt w:val="bullet"/>
+      <w:lvlText w:val=""/>
+      <w:lvlJc w:val="left"/>
+      <w:pPr>
+        <w:ind w:left="720" w:hanging="360"/>
+      </w:pPr>
+      <w:rPr>
+        <w:rFonts w:ascii="Symbol" w:hAnsi="Symbol" w:hint="default"/>
+      </w:rPr>
+    </w:lvl>
+    <w:lvl w:ilvl="1" w:tplc="04090003" w:tentative="1">
+      <w:start w:val="1"/>
+      <w:numFmt w:val="bullet"/>
+      <w:lvlText w:val="o"/>
+      <w:lvlJc w:val="left"/>
+      <w:pPr>
+        <w:ind w:left="1440" w:hanging="360"/>
+      </w:pPr>
+      <w:rPr>
+        <w:rFonts w:ascii="Courier New" w:hAnsi="Courier New" w:cs="Courier New" w:hint="default"/>
+      </w:rPr>
+    </w:lvl>
+    <w:lvl w:ilvl="2" w:tplc="04090005" w:tentative="1">
+      <w:start w:val="1"/>
+      <w:numFmt w:val="bullet"/>
+      <w:lvlText w:val=""/>
+      <w:lvlJc w:val="left"/>
+      <w:pPr>
+        <w:ind w:left="2160" w:hanging="360"/>
+      </w:pPr>
+      <w:rPr>
+        <w:rFonts w:ascii="Wingdings" w:hAnsi="Wingdings" w:hint="default"/>
+      </w:rPr>
+    </w:lvl>
+    <w:lvl w:ilvl="3" w:tplc="04090001" w:tentative="1">
+      <w:start w:val="1"/>
+      <w:numFmt w:val="bullet"/>
+      <w:lvlText w:val=""/>
+      <w:lvlJc w:val="left"/>
+      <w:pPr>
+        <w:ind w:left="2880" w:hanging="360"/>
+      </w:pPr>
+      <w:rPr>
+        <w:rFonts w:ascii="Symbol" w:hAnsi="Symbol" w:hint="default"/>
+      </w:rPr>
+    </w:lvl>
+    <w:lvl w:ilvl="4" w:tplc="04090003" w:tentative="1">
+      <w:start w:val="1"/>
+      <w:numFmt w:val="bullet"/>
+      <w:lvlText w:val="o"/>
+      <w:lvlJc w:val="left"/>
+      <w:pPr>
+        <w:ind w:left="3600" w:hanging="360"/>
+      </w:pPr>
+      <w:rPr>
+        <w:rFonts w:ascii="Courier New" w:hAnsi="Courier New" w:cs="Courier New" w:hint="default"/>
+      </w:rPr>
+    </w:lvl>
+    <w:lvl w:ilvl="5" w:tplc="04090005" w:tentative="1">
+      <w:start w:val="1"/>
+      <w:numFmt w:val="bullet"/>
+      <w:lvlText w:val=""/>
+      <w:lvlJc w:val="left"/>
+      <w:pPr>
+        <w:ind w:left="4320" w:hanging="360"/>
+      </w:pPr>
+      <w:rPr>
+        <w:rFonts w:ascii="Wingdings" w:hAnsi="Wingdings" w:hint="default"/>
+      </w:rPr>
+    </w:lvl>
+    <w:lvl w:ilvl="6" w:tplc="04090001" w:tentative="1">
+      <w:start w:val="1"/>
+      <w:numFmt w:val="bullet"/>
+      <w:lvlText w:val=""/>
+      <w:lvlJc w:val="left"/>
+      <w:pPr>
+        <w:ind w:left="5040" w:hanging="360"/>
+      </w:pPr>
+      <w:rPr>
+        <w:rFonts w:ascii="Symbol" w:hAnsi="Symbol" w:hint="default"/>
+      </w:rPr>
+    </w:lvl>
+    <w:lvl w:ilvl="7" w:tplc="04090003" w:tentative="1">
+      <w:start w:val="1"/>
+      <w:numFmt w:val="bullet"/>
+      <w:lvlText w:val="o"/>
+      <w:lvlJc w:val="left"/>
+      <w:pPr>
+        <w:ind w:left="5760" w:hanging="360"/>
+      </w:pPr>
+      <w:rPr>
+        <w:rFonts w:ascii="Courier New" w:hAnsi="Courier New" w:cs="Courier New" w:hint="default"/>
+      </w:rPr>
+    </w:lvl>
+    <w:lvl w:ilvl="8" w:tplc="04090005" w:tentative="1">
+      <w:start w:val="1"/>
+      <w:numFmt w:val="bullet"/>
+      <w:lvlText w:val=""/>
+      <w:lvlJc w:val="left"/>
+      <w:pPr>
+        <w:ind w:left="6480" w:hanging="360"/>
+      </w:pPr>
+      <w:rPr>
+        <w:rFonts w:ascii="Wingdings" w:hAnsi="Wingdings" w:hint="default"/>
+      </w:rPr>
+    </w:lvl>
+  </w:abstractNum>
+  <w:abstractNum w:abstractNumId="4" w15:restartNumberingAfterBreak="0">
+    <w:nsid w:val="38F25452"/>
+    <w:multiLevelType w:val="hybridMultilevel"/>
+    <w:tmpl w:val="4FB0994E"/>
+    <w:lvl w:ilvl="0" w:tplc="04090001">
+      <w:start w:val="1"/>
+      <w:numFmt w:val="bullet"/>
+      <w:lvlText w:val=""/>
+      <w:lvlJc w:val="left"/>
+      <w:pPr>
+        <w:ind w:left="720" w:hanging="360"/>
+      </w:pPr>
+      <w:rPr>
+        <w:rFonts w:ascii="Symbol" w:hAnsi="Symbol" w:hint="default"/>
+      </w:rPr>
+    </w:lvl>
+    <w:lvl w:ilvl="1" w:tplc="04090003" w:tentative="1">
+      <w:start w:val="1"/>
+      <w:numFmt w:val="bullet"/>
+      <w:lvlText w:val="o"/>
+      <w:lvlJc w:val="left"/>
+      <w:pPr>
+        <w:ind w:left="1440" w:hanging="360"/>
+      </w:pPr>
+      <w:rPr>
+        <w:rFonts w:ascii="Courier New" w:hAnsi="Courier New" w:cs="Courier New" w:hint="default"/>
+      </w:rPr>
+    </w:lvl>
+    <w:lvl w:ilvl="2" w:tplc="04090005" w:tentative="1">
+      <w:start w:val="1"/>
+      <w:numFmt w:val="bullet"/>
+      <w:lvlText w:val=""/>
+      <w:lvlJc w:val="left"/>
+      <w:pPr>
+        <w:ind w:left="2160" w:hanging="360"/>
+      </w:pPr>
+      <w:rPr>
+        <w:rFonts w:ascii="Wingdings" w:hAnsi="Wingdings" w:hint="default"/>
+      </w:rPr>
+    </w:lvl>
+    <w:lvl w:ilvl="3" w:tplc="04090001" w:tentative="1">
+      <w:start w:val="1"/>
+      <w:numFmt w:val="bullet"/>
+      <w:lvlText w:val=""/>
+      <w:lvlJc w:val="left"/>
+      <w:pPr>
+        <w:ind w:left="2880" w:hanging="360"/>
+      </w:pPr>
+      <w:rPr>
+        <w:rFonts w:ascii="Symbol" w:hAnsi="Symbol" w:hint="default"/>
+      </w:rPr>
+    </w:lvl>
+    <w:lvl w:ilvl="4" w:tplc="04090003" w:tentative="1">
+      <w:start w:val="1"/>
+      <w:numFmt w:val="bullet"/>
+      <w:lvlText w:val="o"/>
+      <w:lvlJc w:val="left"/>
+      <w:pPr>
+        <w:ind w:left="3600" w:hanging="360"/>
+      </w:pPr>
+      <w:rPr>
+        <w:rFonts w:ascii="Courier New" w:hAnsi="Courier New" w:cs="Courier New" w:hint="default"/>
+      </w:rPr>
+    </w:lvl>
+    <w:lvl w:ilvl="5" w:tplc="04090005" w:tentative="1">
+      <w:start w:val="1"/>
+      <w:numFmt w:val="bullet"/>
+      <w:lvlText w:val=""/>
+      <w:lvlJc w:val="left"/>
+      <w:pPr>
+        <w:ind w:left="4320" w:hanging="360"/>
+      </w:pPr>
+      <w:rPr>
+        <w:rFonts w:ascii="Wingdings" w:hAnsi="Wingdings" w:hint="default"/>
+      </w:rPr>
+    </w:lvl>
+    <w:lvl w:ilvl="6" w:tplc="04090001" w:tentative="1">
+      <w:start w:val="1"/>
+      <w:numFmt w:val="bullet"/>
+      <w:lvlText w:val=""/>
+      <w:lvlJc w:val="left"/>
+      <w:pPr>
+        <w:ind w:left="5040" w:hanging="360"/>
+      </w:pPr>
+      <w:rPr>
+        <w:rFonts w:ascii="Symbol" w:hAnsi="Symbol" w:hint="default"/>
+      </w:rPr>
+    </w:lvl>
+    <w:lvl w:ilvl="7" w:tplc="04090003" w:tentative="1">
+      <w:start w:val="1"/>
+      <w:numFmt w:val="bullet"/>
+      <w:lvlText w:val="o"/>
+      <w:lvlJc w:val="left"/>
+      <w:pPr>
+        <w:ind w:left="5760" w:hanging="360"/>
+      </w:pPr>
+      <w:rPr>
+        <w:rFonts w:ascii="Courier New" w:hAnsi="Courier New" w:cs="Courier New" w:hint="default"/>
+      </w:rPr>
+    </w:lvl>
+    <w:lvl w:ilvl="8" w:tplc="04090005" w:tentative="1">
+      <w:start w:val="1"/>
+      <w:numFmt w:val="bullet"/>
+      <w:lvlText w:val=""/>
+      <w:lvlJc w:val="left"/>
+      <w:pPr>
+        <w:ind w:left="6480" w:hanging="360"/>
+      </w:pPr>
+      <w:rPr>
+        <w:rFonts w:ascii="Wingdings" w:hAnsi="Wingdings" w:hint="default"/>
+      </w:rPr>
+    </w:lvl>
+  </w:abstractNum>
+  <w:abstractNum w:abstractNumId="5" w15:restartNumberingAfterBreak="0">
+    <w:nsid w:val="4A9D214E"/>
+    <w:multiLevelType w:val="hybridMultilevel"/>
+    <w:tmpl w:val="E71CCE10"/>
+    <w:lvl w:ilvl="0" w:tplc="04090001">
+      <w:start w:val="1"/>
+      <w:numFmt w:val="bullet"/>
+      <w:lvlText w:val=""/>
+      <w:lvlJc w:val="left"/>
+      <w:pPr>
+        <w:ind w:left="720" w:hanging="360"/>
+      </w:pPr>
+      <w:rPr>
+        <w:rFonts w:ascii="Symbol" w:hAnsi="Symbol" w:hint="default"/>
+      </w:rPr>
+    </w:lvl>
+    <w:lvl w:ilvl="1" w:tplc="04090003" w:tentative="1">
+      <w:start w:val="1"/>
+      <w:numFmt w:val="bullet"/>
+      <w:lvlText w:val="o"/>
+      <w:lvlJc w:val="left"/>
+      <w:pPr>
+        <w:ind w:left="1440" w:hanging="360"/>
+      </w:pPr>
+      <w:rPr>
+        <w:rFonts w:ascii="Courier New" w:hAnsi="Courier New" w:cs="Courier New" w:hint="default"/>
+      </w:rPr>
+    </w:lvl>
+    <w:lvl w:ilvl="2" w:tplc="04090005" w:tentative="1">
+      <w:start w:val="1"/>
+      <w:numFmt w:val="bullet"/>
+      <w:lvlText w:val=""/>
+      <w:lvlJc w:val="left"/>
+      <w:pPr>
+        <w:ind w:left="2160" w:hanging="360"/>
+      </w:pPr>
+      <w:rPr>
+        <w:rFonts w:ascii="Wingdings" w:hAnsi="Wingdings" w:hint="default"/>
+      </w:rPr>
+    </w:lvl>
+    <w:lvl w:ilvl="3" w:tplc="04090001" w:tentative="1">
+      <w:start w:val="1"/>
+      <w:numFmt w:val="bullet"/>
+      <w:lvlText w:val=""/>
+      <w:lvlJc w:val="left"/>
+      <w:pPr>
+        <w:ind w:left="2880" w:hanging="360"/>
+      </w:pPr>
+      <w:rPr>
+        <w:rFonts w:ascii="Symbol" w:hAnsi="Symbol" w:hint="default"/>
+      </w:rPr>
+    </w:lvl>
+    <w:lvl w:ilvl="4" w:tplc="04090003" w:tentative="1">
+      <w:start w:val="1"/>
+      <w:numFmt w:val="bullet"/>
+      <w:lvlText w:val="o"/>
+      <w:lvlJc w:val="left"/>
+      <w:pPr>
+        <w:ind w:left="3600" w:hanging="360"/>
+      </w:pPr>
+      <w:rPr>
+        <w:rFonts w:ascii="Courier New" w:hAnsi="Courier New" w:cs="Courier New" w:hint="default"/>
+      </w:rPr>
+    </w:lvl>
+    <w:lvl w:ilvl="5" w:tplc="04090005" w:tentative="1">
+      <w:start w:val="1"/>
+      <w:numFmt w:val="bullet"/>
+      <w:lvlText w:val=""/>
+      <w:lvlJc w:val="left"/>
+      <w:pPr>
+        <w:ind w:left="4320" w:hanging="360"/>
+      </w:pPr>
+      <w:rPr>
+        <w:rFonts w:ascii="Wingdings" w:hAnsi="Wingdings" w:hint="default"/>
+      </w:rPr>
+    </w:lvl>
+    <w:lvl w:ilvl="6" w:tplc="04090001" w:tentative="1">
+      <w:start w:val="1"/>
+      <w:numFmt w:val="bullet"/>
+      <w:lvlText w:val=""/>
+      <w:lvlJc w:val="left"/>
+      <w:pPr>
+        <w:ind w:left="5040" w:hanging="360"/>
+      </w:pPr>
+      <w:rPr>
+        <w:rFonts w:ascii="Symbol" w:hAnsi="Symbol" w:hint="default"/>
+      </w:rPr>
+    </w:lvl>
+    <w:lvl w:ilvl="7" w:tplc="04090003" w:tentative="1">
+      <w:start w:val="1"/>
+      <w:numFmt w:val="bullet"/>
+      <w:lvlText w:val="o"/>
+      <w:lvlJc w:val="left"/>
+      <w:pPr>
+        <w:ind w:left="5760" w:hanging="360"/>
+      </w:pPr>
+      <w:rPr>
+        <w:rFonts w:ascii="Courier New" w:hAnsi="Courier New" w:cs="Courier New" w:hint="default"/>
+      </w:rPr>
+    </w:lvl>
+    <w:lvl w:ilvl="8" w:tplc="04090005" w:tentative="1">
+      <w:start w:val="1"/>
+      <w:numFmt w:val="bullet"/>
+      <w:lvlText w:val=""/>
+      <w:lvlJc w:val="left"/>
+      <w:pPr>
+        <w:ind w:left="6480" w:hanging="360"/>
+      </w:pPr>
+      <w:rPr>
+        <w:rFonts w:ascii="Wingdings" w:hAnsi="Wingdings" w:hint="default"/>
+      </w:rPr>
+    </w:lvl>
+  </w:abstractNum>
+  <w:abstractNum w:abstractNumId="6" w15:restartNumberingAfterBreak="0">
     <w:nsid w:val="68183F44"/>
     <w:multiLevelType w:val="hybridMultilevel"/>
     <w:tmpl w:val="ABBE4190"/>
@@ -598,7 +1721,7 @@
       </w:rPr>
     </w:lvl>
   </w:abstractNum>
-  <w:abstractNum w:abstractNumId="1" w15:restartNumberingAfterBreak="0">
+  <w:abstractNum w:abstractNumId="7" w15:restartNumberingAfterBreak="0">
     <w:nsid w:val="6B5564C5"/>
     <w:multiLevelType w:val="hybridMultilevel"/>
     <w:tmpl w:val="4D88EAC2"/>
@@ -712,16 +1835,34 @@
     </w:lvl>
   </w:abstractNum>
   <w:num w:numId="1">
+    <w:abstractNumId w:val="6"/>
+  </w:num>
+  <w:num w:numId="2">
+    <w:abstractNumId w:val="7"/>
+  </w:num>
+  <w:num w:numId="3">
     <w:abstractNumId w:val="0"/>
   </w:num>
-  <w:num w:numId="2">
+  <w:num w:numId="4">
+    <w:abstractNumId w:val="2"/>
+  </w:num>
+  <w:num w:numId="5">
     <w:abstractNumId w:val="1"/>
+  </w:num>
+  <w:num w:numId="6">
+    <w:abstractNumId w:val="5"/>
+  </w:num>
+  <w:num w:numId="7">
+    <w:abstractNumId w:val="3"/>
+  </w:num>
+  <w:num w:numId="8">
+    <w:abstractNumId w:val="4"/>
   </w:num>
 </w:numbering>
 </file>
 
 <file path=word/styles.xml><?xml version="1.0" encoding="utf-8"?>
-<w:styles xmlns:mc="http://schemas.openxmlformats.org/markup-compatibility/2006" xmlns:r="http://schemas.openxmlformats.org/officeDocument/2006/relationships" xmlns:w="http://schemas.openxmlformats.org/wordprocessingml/2006/main" xmlns:w14="http://schemas.microsoft.com/office/word/2010/wordml" xmlns:w15="http://schemas.microsoft.com/office/word/2012/wordml" xmlns:w16cid="http://schemas.microsoft.com/office/word/2016/wordml/cid" xmlns:w16se="http://schemas.microsoft.com/office/word/2015/wordml/symex" mc:Ignorable="w14 w15 w16se w16cid">
+<w:styles xmlns:mc="http://schemas.openxmlformats.org/markup-compatibility/2006" xmlns:r="http://schemas.openxmlformats.org/officeDocument/2006/relationships" xmlns:w="http://schemas.openxmlformats.org/wordprocessingml/2006/main" xmlns:w14="http://schemas.microsoft.com/office/word/2010/wordml" xmlns:w15="http://schemas.microsoft.com/office/word/2012/wordml" mc:Ignorable="w14 w15">
   <w:docDefaults>
     <w:rPrDefault>
       <w:rPr>
@@ -737,7 +1878,7 @@
       </w:pPr>
     </w:pPrDefault>
   </w:docDefaults>
-  <w:latentStyles w:defLockedState="0" w:defUIPriority="99" w:defSemiHidden="0" w:defUnhideWhenUsed="0" w:defQFormat="0" w:count="377">
+  <w:latentStyles w:defLockedState="0" w:defUIPriority="99" w:defSemiHidden="0" w:defUnhideWhenUsed="0" w:defQFormat="0" w:count="371">
     <w:lsdException w:name="Normal" w:uiPriority="0" w:qFormat="1"/>
     <w:lsdException w:name="heading 1" w:uiPriority="9" w:qFormat="1"/>
     <w:lsdException w:name="heading 2" w:semiHidden="1" w:uiPriority="9" w:unhideWhenUsed="1" w:qFormat="1"/>
@@ -1109,12 +2250,6 @@
     <w:lsdException w:name="List Table 5 Dark Accent 6" w:uiPriority="50"/>
     <w:lsdException w:name="List Table 6 Colorful Accent 6" w:uiPriority="51"/>
     <w:lsdException w:name="List Table 7 Colorful Accent 6" w:uiPriority="52"/>
-    <w:lsdException w:name="Mention" w:semiHidden="1" w:unhideWhenUsed="1"/>
-    <w:lsdException w:name="Smart Hyperlink" w:semiHidden="1" w:unhideWhenUsed="1"/>
-    <w:lsdException w:name="Hashtag" w:semiHidden="1" w:unhideWhenUsed="1"/>
-    <w:lsdException w:name="Unresolved Mention" w:semiHidden="1" w:unhideWhenUsed="1"/>
-    <w:lsdException w:name="Smart Link" w:semiHidden="1" w:unhideWhenUsed="1"/>
-    <w:lsdException w:name="Smart Link Error" w:semiHidden="1" w:unhideWhenUsed="1"/>
   </w:latentStyles>
   <w:style w:type="paragraph" w:default="1" w:styleId="Normal">
     <w:name w:val="Normal"/>

</xml_diff>